<commit_message>
Eigentlich nichts verändert, aber Git motzt...
</commit_message>
<xml_diff>
--- a/Documentation/Usecases/UseCases.docx
+++ b/Documentation/Usecases/UseCases.docx
@@ -6,13 +6,8 @@
       <w:pPr>
         <w:pStyle w:val="Titel"/>
       </w:pPr>
-      <w:proofErr w:type="spellStart"/>
-      <w:r>
-        <w:t>Use</w:t>
-      </w:r>
-      <w:proofErr w:type="spellEnd"/>
-      <w:r>
-        <w:t xml:space="preserve"> Cases</w:t>
+      <w:r>
+        <w:t>Use Cases</w:t>
       </w:r>
     </w:p>
     <w:p>
@@ -20,18 +15,8 @@
         <w:pStyle w:val="berschrift2"/>
       </w:pPr>
       <w:r>
-        <w:t xml:space="preserve">Info: komplexe UC </w:t>
-      </w:r>
-      <w:proofErr w:type="spellStart"/>
-      <w:r>
-        <w:t>aufsplitten</w:t>
-      </w:r>
-      <w:proofErr w:type="spellEnd"/>
-      <w:r>
-        <w:t xml:space="preserve"> (Erweiterung, Komponente, Ausnahme)</w:t>
-      </w:r>
-      <w:bookmarkStart w:id="0" w:name="_GoBack"/>
-      <w:bookmarkEnd w:id="0"/>
+        <w:t>Info: komplexe UC aufsplitten (Erweiterung, Komponente, Ausnahme)</w:t>
+      </w:r>
     </w:p>
     <w:p>
       <w:pPr>
@@ -45,11 +30,9 @@
       <w:pPr>
         <w:pStyle w:val="berschrift2"/>
       </w:pPr>
-      <w:proofErr w:type="spellStart"/>
       <w:r>
         <w:t>Stakeholders</w:t>
       </w:r>
-      <w:proofErr w:type="spellEnd"/>
     </w:p>
     <w:p>
       <w:pPr>
@@ -107,25 +90,55 @@
           <w:numId w:val="2"/>
         </w:numPr>
       </w:pPr>
-      <w:proofErr w:type="spellStart"/>
       <w:r>
         <w:t>Rezeptionist</w:t>
       </w:r>
-      <w:proofErr w:type="spellEnd"/>
     </w:p>
     <w:p>
       <w:pPr>
         <w:pStyle w:val="berschrift2"/>
       </w:pPr>
-      <w:proofErr w:type="spellStart"/>
       <w:r>
         <w:t>Precondition</w:t>
       </w:r>
-      <w:proofErr w:type="spellEnd"/>
-    </w:p>
-    <w:p>
-      <w:r>
-        <w:t>Keine</w:t>
+    </w:p>
+    <w:p>
+      <w:pPr>
+        <w:pStyle w:val="Listenabsatz"/>
+        <w:numPr>
+          <w:ilvl w:val="0"/>
+          <w:numId w:val="7"/>
+        </w:numPr>
+      </w:pPr>
+      <w:r>
+        <w:t>„Gast“</w:t>
+      </w:r>
+      <w:r>
+        <w:t xml:space="preserve"> stellt Anfrage</w:t>
+      </w:r>
+    </w:p>
+    <w:p>
+      <w:pPr>
+        <w:pStyle w:val="Listenabsatz"/>
+        <w:numPr>
+          <w:ilvl w:val="0"/>
+          <w:numId w:val="7"/>
+        </w:numPr>
+      </w:pPr>
+      <w:r>
+        <w:t>Preise mit Reisebüro und Unternehmen ausgehandelt</w:t>
+      </w:r>
+    </w:p>
+    <w:p>
+      <w:pPr>
+        <w:pStyle w:val="Listenabsatz"/>
+        <w:numPr>
+          <w:ilvl w:val="0"/>
+          <w:numId w:val="7"/>
+        </w:numPr>
+      </w:pPr>
+      <w:r>
+        <w:t>Zimmerkontingent mit Reisebüro ausgehandelt</w:t>
       </w:r>
     </w:p>
     <w:p>
@@ -133,7 +146,10 @@
         <w:pStyle w:val="berschrift2"/>
       </w:pPr>
       <w:r>
-        <w:t>Beschreibung</w:t>
+        <w:t>B</w:t>
+      </w:r>
+      <w:r>
+        <w:t>eschreibung</w:t>
       </w:r>
     </w:p>
     <w:p>
@@ -143,33 +159,145 @@
         </w:tabs>
       </w:pPr>
       <w:r>
-        <w:t>Belegt eine bestimmte Anzahl von Einheiten</w:t>
-      </w:r>
-      <w:r>
-        <w:t xml:space="preserve"> (Zimmer)</w:t>
-      </w:r>
-      <w:r>
-        <w:t xml:space="preserve"> einer Kategorie</w:t>
-      </w:r>
-      <w:r>
-        <w:t xml:space="preserve"> (Economy, Junior Sweet, King Size, Queen Size)</w:t>
-      </w:r>
-      <w:r>
-        <w:t xml:space="preserve"> für einen bestimmten Zeitraum.</w:t>
-      </w:r>
-      <w:r>
-        <w:t xml:space="preserve"> </w:t>
+        <w:t>Das Buchen einer Reservierung b</w:t>
+      </w:r>
+      <w:r>
+        <w:t>elegt eine bestimmte Anzahl von Einheiten (Zimmer) einer Kategorie (</w:t>
+      </w:r>
+      <w:r>
+        <w:t xml:space="preserve">beispielsweise </w:t>
+      </w:r>
+      <w:r>
+        <w:t xml:space="preserve">Economy, Junior Sweet, King Size, Queen Size) für einen bestimmten Zeitraum. </w:t>
+      </w:r>
+    </w:p>
+    <w:p>
+      <w:pPr>
+        <w:pStyle w:val="berschrift3"/>
+      </w:pPr>
+      <w:r>
+        <w:t>Individualg</w:t>
+      </w:r>
+      <w:r>
+        <w:t>ast (reserviert selbs</w:t>
+      </w:r>
+      <w:r>
+        <w:t>t</w:t>
+      </w:r>
+      <w:r>
+        <w:t>st</w:t>
+      </w:r>
+      <w:r>
+        <w:t>ändig)</w:t>
+      </w:r>
+    </w:p>
+    <w:p>
+      <w:r>
+        <w:t>Der Rezeptionist gibt die Kundendaten in das System ein. Dann bestimmt er den Preis. Daraufhin wählt der Angestellte die Zimmerkategorie aus. Das System verarbeitet die Daten und registriert die Reservierung</w:t>
+      </w:r>
+      <w:r>
+        <w:t>.</w:t>
+      </w:r>
+    </w:p>
+    <w:p>
+      <w:r>
+        <w:t>Ausnahmen:</w:t>
+      </w:r>
+    </w:p>
+    <w:p>
+      <w:pPr>
+        <w:pStyle w:val="Listenabsatz"/>
+        <w:numPr>
+          <w:ilvl w:val="0"/>
+          <w:numId w:val="5"/>
+        </w:numPr>
+      </w:pPr>
+      <w:r>
+        <w:t>Daten liegen bereits vor</w:t>
+      </w:r>
+    </w:p>
+    <w:p>
+      <w:pPr>
+        <w:pStyle w:val="Listenabsatz"/>
+        <w:numPr>
+          <w:ilvl w:val="0"/>
+          <w:numId w:val="5"/>
+        </w:numPr>
+      </w:pPr>
+      <w:r>
+        <w:t>Überbuchung</w:t>
+      </w:r>
+    </w:p>
+    <w:p>
+      <w:pPr>
+        <w:pStyle w:val="berschrift3"/>
+      </w:pPr>
+      <w:r>
+        <w:t>Reisebüro oder Firma</w:t>
+      </w:r>
+    </w:p>
+    <w:p>
+      <w:r>
+        <w:t>Das System fordert alle relevanten Daten beim Kunden an. Das Reisebüro bucht die Einheiten (Zimmeranzahl) von ihrem ausverhandelten Kontingent ab. Als nächstes retournier</w:t>
+      </w:r>
+      <w:r>
+        <w:t>t der Kunde alle nötigen Daten.</w:t>
+      </w:r>
+    </w:p>
+    <w:p>
+      <w:r>
+        <w:t>Erweiterung:</w:t>
+      </w:r>
+    </w:p>
+    <w:p>
+      <w:pPr>
+        <w:pStyle w:val="Listenabsatz"/>
+        <w:numPr>
+          <w:ilvl w:val="0"/>
+          <w:numId w:val="6"/>
+        </w:numPr>
+      </w:pPr>
+      <w:r>
+        <w:t>Nicht Archiv (Gruppenmitglieder werden nicht in Gästekartei aufgenommen)</w:t>
+      </w:r>
+    </w:p>
+    <w:p>
+      <w:pPr>
+        <w:pStyle w:val="Listenabsatz"/>
+        <w:numPr>
+          <w:ilvl w:val="0"/>
+          <w:numId w:val="6"/>
+        </w:numPr>
+      </w:pPr>
+      <w:r>
+        <w:t>Bestimmtes Zimmer auswählen</w:t>
+      </w:r>
+    </w:p>
+    <w:p>
+      <w:r>
+        <w:t>Komponenten:</w:t>
+      </w:r>
+    </w:p>
+    <w:p>
+      <w:pPr>
+        <w:pStyle w:val="Listenabsatz"/>
+        <w:numPr>
+          <w:ilvl w:val="0"/>
+          <w:numId w:val="8"/>
+        </w:numPr>
+      </w:pPr>
+      <w:r>
+        <w:t>Belegungsvorschau</w:t>
       </w:r>
     </w:p>
     <w:p>
       <w:pPr>
         <w:pStyle w:val="berschrift2"/>
       </w:pPr>
-      <w:proofErr w:type="spellStart"/>
-      <w:r>
+      <w:r>
+        <w:lastRenderedPageBreak/>
         <w:t>Postcondition</w:t>
       </w:r>
-      <w:proofErr w:type="spellEnd"/>
     </w:p>
     <w:p>
       <w:pPr>
@@ -195,17 +323,393 @@
         <w:t xml:space="preserve">Optionsdatum </w:t>
       </w:r>
       <w:r>
-        <w:t xml:space="preserve">vereinbart (Bestätigung oder </w:t>
-      </w:r>
-      <w:proofErr w:type="spellStart"/>
-      <w:r>
-        <w:t>Akontieren</w:t>
-      </w:r>
-      <w:proofErr w:type="spellEnd"/>
-      <w:r>
-        <w:t>)</w:t>
-      </w:r>
-    </w:p>
+        <w:t>vereinbart (Bestätigung oder Akontieren)</w:t>
+      </w:r>
+    </w:p>
+    <w:p>
+      <w:pPr>
+        <w:pStyle w:val="berschrift1"/>
+      </w:pPr>
+      <w:r>
+        <w:t>Reservierung ändern</w:t>
+      </w:r>
+    </w:p>
+    <w:p>
+      <w:pPr>
+        <w:pStyle w:val="berschrift2"/>
+      </w:pPr>
+      <w:r>
+        <w:t>Stakeholders</w:t>
+      </w:r>
+    </w:p>
+    <w:p>
+      <w:pPr>
+        <w:pStyle w:val="Listenabsatz"/>
+        <w:numPr>
+          <w:ilvl w:val="0"/>
+          <w:numId w:val="2"/>
+        </w:numPr>
+      </w:pPr>
+      <w:r>
+        <w:t>Kunde</w:t>
+      </w:r>
+    </w:p>
+    <w:p>
+      <w:pPr>
+        <w:pStyle w:val="Listenabsatz"/>
+        <w:numPr>
+          <w:ilvl w:val="1"/>
+          <w:numId w:val="2"/>
+        </w:numPr>
+      </w:pPr>
+      <w:r>
+        <w:t>Individualgast</w:t>
+      </w:r>
+    </w:p>
+    <w:p>
+      <w:pPr>
+        <w:pStyle w:val="Listenabsatz"/>
+        <w:numPr>
+          <w:ilvl w:val="1"/>
+          <w:numId w:val="2"/>
+        </w:numPr>
+      </w:pPr>
+      <w:r>
+        <w:t>Firmen</w:t>
+      </w:r>
+    </w:p>
+    <w:p>
+      <w:pPr>
+        <w:pStyle w:val="Listenabsatz"/>
+        <w:numPr>
+          <w:ilvl w:val="1"/>
+          <w:numId w:val="2"/>
+        </w:numPr>
+      </w:pPr>
+      <w:r>
+        <w:t>Reisebüros</w:t>
+      </w:r>
+    </w:p>
+    <w:p>
+      <w:pPr>
+        <w:pStyle w:val="Listenabsatz"/>
+        <w:numPr>
+          <w:ilvl w:val="0"/>
+          <w:numId w:val="2"/>
+        </w:numPr>
+      </w:pPr>
+      <w:r>
+        <w:t>Rezeptionist</w:t>
+      </w:r>
+    </w:p>
+    <w:p>
+      <w:pPr>
+        <w:pStyle w:val="Listenabsatz"/>
+        <w:numPr>
+          <w:ilvl w:val="0"/>
+          <w:numId w:val="2"/>
+        </w:numPr>
+      </w:pPr>
+      <w:r>
+        <w:t>Management</w:t>
+      </w:r>
+    </w:p>
+    <w:p>
+      <w:pPr>
+        <w:pStyle w:val="berschrift2"/>
+      </w:pPr>
+      <w:r>
+        <w:t>Precondition</w:t>
+      </w:r>
+    </w:p>
+    <w:p>
+      <w:pPr>
+        <w:pStyle w:val="Listenabsatz"/>
+        <w:numPr>
+          <w:ilvl w:val="0"/>
+          <w:numId w:val="9"/>
+        </w:numPr>
+      </w:pPr>
+      <w:r>
+        <w:t>Kunde hat bereits gebucht</w:t>
+      </w:r>
+    </w:p>
+    <w:p>
+      <w:pPr>
+        <w:pStyle w:val="Listenabsatz"/>
+        <w:numPr>
+          <w:ilvl w:val="0"/>
+          <w:numId w:val="9"/>
+        </w:numPr>
+      </w:pPr>
+      <w:r>
+        <w:t>Kunde bittet um Änderung oder es gibt zu wenig Zimmer in einer Kategorie o. Ä.</w:t>
+      </w:r>
+    </w:p>
+    <w:p>
+      <w:pPr>
+        <w:pStyle w:val="berschrift2"/>
+      </w:pPr>
+      <w:r>
+        <w:t>B</w:t>
+      </w:r>
+      <w:r>
+        <w:t>eschreibung</w:t>
+      </w:r>
+    </w:p>
+    <w:p>
+      <w:r>
+        <w:t>Der Angestellte wählt eine Reservierung. Das System gibt die zu ändernden Daten-Felder zurück, welche dann bearbeitet werden können</w:t>
+      </w:r>
+      <w:r>
+        <w:t xml:space="preserve"> (Ankunftsdatum, Abreisedatum oder Verweildauer, Anzahl der Zimmer, Kategorie, Optionsdatum, Zahlungsart, Sicherstellung). Preisänderungen erfordern eine entsprechende Berechtigung.</w:t>
+      </w:r>
+      <w:bookmarkStart w:id="0" w:name="_GoBack"/>
+      <w:bookmarkEnd w:id="0"/>
+      <w:r>
+        <w:t>Das System bestätigt die Änderungen.</w:t>
+      </w:r>
+    </w:p>
+    <w:p>
+      <w:pPr>
+        <w:pStyle w:val="berschrift2"/>
+      </w:pPr>
+      <w:r>
+        <w:t>Postcondition</w:t>
+      </w:r>
+    </w:p>
+    <w:p>
+      <w:pPr>
+        <w:pStyle w:val="Listenabsatz"/>
+        <w:numPr>
+          <w:ilvl w:val="0"/>
+          <w:numId w:val="9"/>
+        </w:numPr>
+      </w:pPr>
+      <w:r>
+        <w:t>Änderungen im System übernommen</w:t>
+      </w:r>
+    </w:p>
+    <w:p>
+      <w:pPr>
+        <w:pStyle w:val="berschrift1"/>
+      </w:pPr>
+      <w:r>
+        <w:t>Belegungsvorschau</w:t>
+      </w:r>
+    </w:p>
+    <w:p>
+      <w:pPr>
+        <w:pStyle w:val="berschrift2"/>
+      </w:pPr>
+      <w:r>
+        <w:t>Stakeholders</w:t>
+      </w:r>
+    </w:p>
+    <w:p>
+      <w:pPr>
+        <w:pStyle w:val="Listenabsatz"/>
+        <w:numPr>
+          <w:ilvl w:val="0"/>
+          <w:numId w:val="2"/>
+        </w:numPr>
+      </w:pPr>
+      <w:r>
+        <w:t>Rezeptionist</w:t>
+      </w:r>
+    </w:p>
+    <w:p>
+      <w:pPr>
+        <w:pStyle w:val="Listenabsatz"/>
+        <w:numPr>
+          <w:ilvl w:val="0"/>
+          <w:numId w:val="2"/>
+        </w:numPr>
+      </w:pPr>
+      <w:r>
+        <w:t>Management</w:t>
+      </w:r>
+    </w:p>
+    <w:p>
+      <w:pPr>
+        <w:pStyle w:val="berschrift2"/>
+      </w:pPr>
+      <w:r>
+        <w:t>Precondition</w:t>
+      </w:r>
+    </w:p>
+    <w:p>
+      <w:pPr>
+        <w:pStyle w:val="Listenabsatz"/>
+        <w:numPr>
+          <w:ilvl w:val="0"/>
+          <w:numId w:val="10"/>
+        </w:numPr>
+      </w:pPr>
+      <w:r>
+        <w:t>keine</w:t>
+      </w:r>
+    </w:p>
+    <w:p>
+      <w:pPr>
+        <w:pStyle w:val="berschrift2"/>
+      </w:pPr>
+      <w:r>
+        <w:t>Beschreibung</w:t>
+      </w:r>
+    </w:p>
+    <w:p>
+      <w:r>
+        <w:t>Abhängig von einem eingegebenen Datum wird der Reservierungsstand pro Kategorie für den Zeitraum drei Tage vor dem Datum bis sieben Tage nach dem Datum ausgegeben.</w:t>
+      </w:r>
+    </w:p>
+    <w:p>
+      <w:pPr>
+        <w:pStyle w:val="berschrift2"/>
+      </w:pPr>
+      <w:r>
+        <w:t>Postcondition</w:t>
+      </w:r>
+    </w:p>
+    <w:p>
+      <w:pPr>
+        <w:pStyle w:val="Listenabsatz"/>
+        <w:numPr>
+          <w:ilvl w:val="0"/>
+          <w:numId w:val="10"/>
+        </w:numPr>
+      </w:pPr>
+      <w:r>
+        <w:t>Belegungsvorschau wurde angezeigt</w:t>
+      </w:r>
+    </w:p>
+    <w:p>
+      <w:pPr>
+        <w:pStyle w:val="berschrift1"/>
+      </w:pPr>
+      <w:r>
+        <w:lastRenderedPageBreak/>
+        <w:t>Reservierung bestätigen</w:t>
+      </w:r>
+    </w:p>
+    <w:p>
+      <w:pPr>
+        <w:pStyle w:val="berschrift2"/>
+      </w:pPr>
+      <w:r>
+        <w:t>Stakeholders</w:t>
+      </w:r>
+    </w:p>
+    <w:p>
+      <w:pPr>
+        <w:pStyle w:val="Listenabsatz"/>
+        <w:numPr>
+          <w:ilvl w:val="0"/>
+          <w:numId w:val="2"/>
+        </w:numPr>
+      </w:pPr>
+      <w:r>
+        <w:t>Rezeptionist</w:t>
+      </w:r>
+    </w:p>
+    <w:p>
+      <w:pPr>
+        <w:pStyle w:val="Listenabsatz"/>
+        <w:numPr>
+          <w:ilvl w:val="0"/>
+          <w:numId w:val="2"/>
+        </w:numPr>
+      </w:pPr>
+      <w:r>
+        <w:t>Kunde</w:t>
+      </w:r>
+    </w:p>
+    <w:p>
+      <w:pPr>
+        <w:pStyle w:val="berschrift2"/>
+      </w:pPr>
+      <w:r>
+        <w:t>Precondition</w:t>
+      </w:r>
+    </w:p>
+    <w:p>
+      <w:pPr>
+        <w:pStyle w:val="Listenabsatz"/>
+        <w:numPr>
+          <w:ilvl w:val="0"/>
+          <w:numId w:val="10"/>
+        </w:numPr>
+      </w:pPr>
+      <w:r>
+        <w:t>Reservierung gebucht</w:t>
+      </w:r>
+    </w:p>
+    <w:p>
+      <w:pPr>
+        <w:pStyle w:val="berschrift2"/>
+      </w:pPr>
+      <w:r>
+        <w:t>Beschreibung</w:t>
+      </w:r>
+    </w:p>
+    <w:p>
+      <w:r>
+        <w:t>Der Angestellte wählt</w:t>
+      </w:r>
+      <w:r>
+        <w:t xml:space="preserve"> eine gebuchte Reservierung aus. Dann wählt er den Kommunikations-Kanal mit dem Kunden. Das System druckt die Reservierungsbestätigung aus und versendet diese gegebenenfalls.</w:t>
+      </w:r>
+    </w:p>
+    <w:p>
+      <w:r>
+        <w:t>Komponente:</w:t>
+      </w:r>
+    </w:p>
+    <w:p>
+      <w:pPr>
+        <w:pStyle w:val="Listenabsatz"/>
+        <w:numPr>
+          <w:ilvl w:val="0"/>
+          <w:numId w:val="10"/>
+        </w:numPr>
+      </w:pPr>
+      <w:r>
+        <w:t>Suchfunktion für bestehende Reservierungen</w:t>
+      </w:r>
+    </w:p>
+    <w:p>
+      <w:pPr>
+        <w:pStyle w:val="Listenabsatz"/>
+        <w:numPr>
+          <w:ilvl w:val="0"/>
+          <w:numId w:val="10"/>
+        </w:numPr>
+      </w:pPr>
+      <w:r>
+        <w:t>Kommunikationskanal-Auswahl (E-Mail,…)</w:t>
+      </w:r>
+    </w:p>
+    <w:p>
+      <w:pPr>
+        <w:pStyle w:val="berschrift2"/>
+      </w:pPr>
+      <w:r>
+        <w:t>Postcondition</w:t>
+      </w:r>
+    </w:p>
+    <w:p>
+      <w:pPr>
+        <w:pStyle w:val="Listenabsatz"/>
+        <w:numPr>
+          <w:ilvl w:val="0"/>
+          <w:numId w:val="10"/>
+        </w:numPr>
+      </w:pPr>
+      <w:r>
+        <w:t>Reservierung ausgedruckt und an Gast übermittelt</w:t>
+      </w:r>
+    </w:p>
+    <w:p/>
     <w:sectPr>
       <w:pgSz w:w="11906" w:h="16838"/>
       <w:pgMar w:top="1417" w:right="1417" w:bottom="1134" w:left="1417" w:header="708" w:footer="708" w:gutter="0"/>
@@ -219,6 +723,232 @@
 <file path=word/numbering.xml><?xml version="1.0" encoding="utf-8"?>
 <w:numbering xmlns:wpc="http://schemas.microsoft.com/office/word/2010/wordprocessingCanvas" xmlns:mc="http://schemas.openxmlformats.org/markup-compatibility/2006" xmlns:o="urn:schemas-microsoft-com:office:office" xmlns:r="http://schemas.openxmlformats.org/officeDocument/2006/relationships" xmlns:m="http://schemas.openxmlformats.org/officeDocument/2006/math" xmlns:v="urn:schemas-microsoft-com:vml" xmlns:wp14="http://schemas.microsoft.com/office/word/2010/wordprocessingDrawing" xmlns:wp="http://schemas.openxmlformats.org/drawingml/2006/wordprocessingDrawing" xmlns:w10="urn:schemas-microsoft-com:office:word" xmlns:w="http://schemas.openxmlformats.org/wordprocessingml/2006/main" xmlns:w14="http://schemas.microsoft.com/office/word/2010/wordml" xmlns:wpg="http://schemas.microsoft.com/office/word/2010/wordprocessingGroup" xmlns:wpi="http://schemas.microsoft.com/office/word/2010/wordprocessingInk" xmlns:wne="http://schemas.microsoft.com/office/word/2006/wordml" xmlns:wps="http://schemas.microsoft.com/office/word/2010/wordprocessingShape" mc:Ignorable="w14 wp14">
   <w:abstractNum w:abstractNumId="0">
+    <w:nsid w:val="176B1089"/>
+    <w:multiLevelType w:val="hybridMultilevel"/>
+    <w:tmpl w:val="59545C36"/>
+    <w:lvl w:ilvl="0" w:tplc="0C070001">
+      <w:start w:val="1"/>
+      <w:numFmt w:val="bullet"/>
+      <w:lvlText w:val=""/>
+      <w:lvlJc w:val="left"/>
+      <w:pPr>
+        <w:ind w:left="720" w:hanging="360"/>
+      </w:pPr>
+      <w:rPr>
+        <w:rFonts w:ascii="Symbol" w:hAnsi="Symbol" w:hint="default"/>
+      </w:rPr>
+    </w:lvl>
+    <w:lvl w:ilvl="1" w:tplc="0C070003" w:tentative="1">
+      <w:start w:val="1"/>
+      <w:numFmt w:val="bullet"/>
+      <w:lvlText w:val="o"/>
+      <w:lvlJc w:val="left"/>
+      <w:pPr>
+        <w:ind w:left="1440" w:hanging="360"/>
+      </w:pPr>
+      <w:rPr>
+        <w:rFonts w:ascii="Courier New" w:hAnsi="Courier New" w:cs="Courier New" w:hint="default"/>
+      </w:rPr>
+    </w:lvl>
+    <w:lvl w:ilvl="2" w:tplc="0C070005" w:tentative="1">
+      <w:start w:val="1"/>
+      <w:numFmt w:val="bullet"/>
+      <w:lvlText w:val=""/>
+      <w:lvlJc w:val="left"/>
+      <w:pPr>
+        <w:ind w:left="2160" w:hanging="360"/>
+      </w:pPr>
+      <w:rPr>
+        <w:rFonts w:ascii="Wingdings" w:hAnsi="Wingdings" w:hint="default"/>
+      </w:rPr>
+    </w:lvl>
+    <w:lvl w:ilvl="3" w:tplc="0C070001" w:tentative="1">
+      <w:start w:val="1"/>
+      <w:numFmt w:val="bullet"/>
+      <w:lvlText w:val=""/>
+      <w:lvlJc w:val="left"/>
+      <w:pPr>
+        <w:ind w:left="2880" w:hanging="360"/>
+      </w:pPr>
+      <w:rPr>
+        <w:rFonts w:ascii="Symbol" w:hAnsi="Symbol" w:hint="default"/>
+      </w:rPr>
+    </w:lvl>
+    <w:lvl w:ilvl="4" w:tplc="0C070003" w:tentative="1">
+      <w:start w:val="1"/>
+      <w:numFmt w:val="bullet"/>
+      <w:lvlText w:val="o"/>
+      <w:lvlJc w:val="left"/>
+      <w:pPr>
+        <w:ind w:left="3600" w:hanging="360"/>
+      </w:pPr>
+      <w:rPr>
+        <w:rFonts w:ascii="Courier New" w:hAnsi="Courier New" w:cs="Courier New" w:hint="default"/>
+      </w:rPr>
+    </w:lvl>
+    <w:lvl w:ilvl="5" w:tplc="0C070005" w:tentative="1">
+      <w:start w:val="1"/>
+      <w:numFmt w:val="bullet"/>
+      <w:lvlText w:val=""/>
+      <w:lvlJc w:val="left"/>
+      <w:pPr>
+        <w:ind w:left="4320" w:hanging="360"/>
+      </w:pPr>
+      <w:rPr>
+        <w:rFonts w:ascii="Wingdings" w:hAnsi="Wingdings" w:hint="default"/>
+      </w:rPr>
+    </w:lvl>
+    <w:lvl w:ilvl="6" w:tplc="0C070001" w:tentative="1">
+      <w:start w:val="1"/>
+      <w:numFmt w:val="bullet"/>
+      <w:lvlText w:val=""/>
+      <w:lvlJc w:val="left"/>
+      <w:pPr>
+        <w:ind w:left="5040" w:hanging="360"/>
+      </w:pPr>
+      <w:rPr>
+        <w:rFonts w:ascii="Symbol" w:hAnsi="Symbol" w:hint="default"/>
+      </w:rPr>
+    </w:lvl>
+    <w:lvl w:ilvl="7" w:tplc="0C070003" w:tentative="1">
+      <w:start w:val="1"/>
+      <w:numFmt w:val="bullet"/>
+      <w:lvlText w:val="o"/>
+      <w:lvlJc w:val="left"/>
+      <w:pPr>
+        <w:ind w:left="5760" w:hanging="360"/>
+      </w:pPr>
+      <w:rPr>
+        <w:rFonts w:ascii="Courier New" w:hAnsi="Courier New" w:cs="Courier New" w:hint="default"/>
+      </w:rPr>
+    </w:lvl>
+    <w:lvl w:ilvl="8" w:tplc="0C070005" w:tentative="1">
+      <w:start w:val="1"/>
+      <w:numFmt w:val="bullet"/>
+      <w:lvlText w:val=""/>
+      <w:lvlJc w:val="left"/>
+      <w:pPr>
+        <w:ind w:left="6480" w:hanging="360"/>
+      </w:pPr>
+      <w:rPr>
+        <w:rFonts w:ascii="Wingdings" w:hAnsi="Wingdings" w:hint="default"/>
+      </w:rPr>
+    </w:lvl>
+  </w:abstractNum>
+  <w:abstractNum w:abstractNumId="1">
+    <w:nsid w:val="19C96256"/>
+    <w:multiLevelType w:val="hybridMultilevel"/>
+    <w:tmpl w:val="38C0790A"/>
+    <w:lvl w:ilvl="0" w:tplc="0C070001">
+      <w:start w:val="1"/>
+      <w:numFmt w:val="bullet"/>
+      <w:lvlText w:val=""/>
+      <w:lvlJc w:val="left"/>
+      <w:pPr>
+        <w:ind w:left="720" w:hanging="360"/>
+      </w:pPr>
+      <w:rPr>
+        <w:rFonts w:ascii="Symbol" w:hAnsi="Symbol" w:hint="default"/>
+      </w:rPr>
+    </w:lvl>
+    <w:lvl w:ilvl="1" w:tplc="0C070003" w:tentative="1">
+      <w:start w:val="1"/>
+      <w:numFmt w:val="bullet"/>
+      <w:lvlText w:val="o"/>
+      <w:lvlJc w:val="left"/>
+      <w:pPr>
+        <w:ind w:left="1440" w:hanging="360"/>
+      </w:pPr>
+      <w:rPr>
+        <w:rFonts w:ascii="Courier New" w:hAnsi="Courier New" w:cs="Courier New" w:hint="default"/>
+      </w:rPr>
+    </w:lvl>
+    <w:lvl w:ilvl="2" w:tplc="0C070005" w:tentative="1">
+      <w:start w:val="1"/>
+      <w:numFmt w:val="bullet"/>
+      <w:lvlText w:val=""/>
+      <w:lvlJc w:val="left"/>
+      <w:pPr>
+        <w:ind w:left="2160" w:hanging="360"/>
+      </w:pPr>
+      <w:rPr>
+        <w:rFonts w:ascii="Wingdings" w:hAnsi="Wingdings" w:hint="default"/>
+      </w:rPr>
+    </w:lvl>
+    <w:lvl w:ilvl="3" w:tplc="0C070001" w:tentative="1">
+      <w:start w:val="1"/>
+      <w:numFmt w:val="bullet"/>
+      <w:lvlText w:val=""/>
+      <w:lvlJc w:val="left"/>
+      <w:pPr>
+        <w:ind w:left="2880" w:hanging="360"/>
+      </w:pPr>
+      <w:rPr>
+        <w:rFonts w:ascii="Symbol" w:hAnsi="Symbol" w:hint="default"/>
+      </w:rPr>
+    </w:lvl>
+    <w:lvl w:ilvl="4" w:tplc="0C070003" w:tentative="1">
+      <w:start w:val="1"/>
+      <w:numFmt w:val="bullet"/>
+      <w:lvlText w:val="o"/>
+      <w:lvlJc w:val="left"/>
+      <w:pPr>
+        <w:ind w:left="3600" w:hanging="360"/>
+      </w:pPr>
+      <w:rPr>
+        <w:rFonts w:ascii="Courier New" w:hAnsi="Courier New" w:cs="Courier New" w:hint="default"/>
+      </w:rPr>
+    </w:lvl>
+    <w:lvl w:ilvl="5" w:tplc="0C070005" w:tentative="1">
+      <w:start w:val="1"/>
+      <w:numFmt w:val="bullet"/>
+      <w:lvlText w:val=""/>
+      <w:lvlJc w:val="left"/>
+      <w:pPr>
+        <w:ind w:left="4320" w:hanging="360"/>
+      </w:pPr>
+      <w:rPr>
+        <w:rFonts w:ascii="Wingdings" w:hAnsi="Wingdings" w:hint="default"/>
+      </w:rPr>
+    </w:lvl>
+    <w:lvl w:ilvl="6" w:tplc="0C070001" w:tentative="1">
+      <w:start w:val="1"/>
+      <w:numFmt w:val="bullet"/>
+      <w:lvlText w:val=""/>
+      <w:lvlJc w:val="left"/>
+      <w:pPr>
+        <w:ind w:left="5040" w:hanging="360"/>
+      </w:pPr>
+      <w:rPr>
+        <w:rFonts w:ascii="Symbol" w:hAnsi="Symbol" w:hint="default"/>
+      </w:rPr>
+    </w:lvl>
+    <w:lvl w:ilvl="7" w:tplc="0C070003" w:tentative="1">
+      <w:start w:val="1"/>
+      <w:numFmt w:val="bullet"/>
+      <w:lvlText w:val="o"/>
+      <w:lvlJc w:val="left"/>
+      <w:pPr>
+        <w:ind w:left="5760" w:hanging="360"/>
+      </w:pPr>
+      <w:rPr>
+        <w:rFonts w:ascii="Courier New" w:hAnsi="Courier New" w:cs="Courier New" w:hint="default"/>
+      </w:rPr>
+    </w:lvl>
+    <w:lvl w:ilvl="8" w:tplc="0C070005" w:tentative="1">
+      <w:start w:val="1"/>
+      <w:numFmt w:val="bullet"/>
+      <w:lvlText w:val=""/>
+      <w:lvlJc w:val="left"/>
+      <w:pPr>
+        <w:ind w:left="6480" w:hanging="360"/>
+      </w:pPr>
+      <w:rPr>
+        <w:rFonts w:ascii="Wingdings" w:hAnsi="Wingdings" w:hint="default"/>
+      </w:rPr>
+    </w:lvl>
+  </w:abstractNum>
+  <w:abstractNum w:abstractNumId="2">
     <w:nsid w:val="22F662C1"/>
     <w:multiLevelType w:val="hybridMultilevel"/>
     <w:tmpl w:val="93802F48"/>
@@ -331,7 +1061,233 @@
       </w:rPr>
     </w:lvl>
   </w:abstractNum>
-  <w:abstractNum w:abstractNumId="1">
+  <w:abstractNum w:abstractNumId="3">
+    <w:nsid w:val="26E96655"/>
+    <w:multiLevelType w:val="hybridMultilevel"/>
+    <w:tmpl w:val="2BE424AC"/>
+    <w:lvl w:ilvl="0" w:tplc="0C070001">
+      <w:start w:val="1"/>
+      <w:numFmt w:val="bullet"/>
+      <w:lvlText w:val=""/>
+      <w:lvlJc w:val="left"/>
+      <w:pPr>
+        <w:ind w:left="720" w:hanging="360"/>
+      </w:pPr>
+      <w:rPr>
+        <w:rFonts w:ascii="Symbol" w:hAnsi="Symbol" w:hint="default"/>
+      </w:rPr>
+    </w:lvl>
+    <w:lvl w:ilvl="1" w:tplc="0C070003" w:tentative="1">
+      <w:start w:val="1"/>
+      <w:numFmt w:val="bullet"/>
+      <w:lvlText w:val="o"/>
+      <w:lvlJc w:val="left"/>
+      <w:pPr>
+        <w:ind w:left="1440" w:hanging="360"/>
+      </w:pPr>
+      <w:rPr>
+        <w:rFonts w:ascii="Courier New" w:hAnsi="Courier New" w:cs="Courier New" w:hint="default"/>
+      </w:rPr>
+    </w:lvl>
+    <w:lvl w:ilvl="2" w:tplc="0C070005" w:tentative="1">
+      <w:start w:val="1"/>
+      <w:numFmt w:val="bullet"/>
+      <w:lvlText w:val=""/>
+      <w:lvlJc w:val="left"/>
+      <w:pPr>
+        <w:ind w:left="2160" w:hanging="360"/>
+      </w:pPr>
+      <w:rPr>
+        <w:rFonts w:ascii="Wingdings" w:hAnsi="Wingdings" w:hint="default"/>
+      </w:rPr>
+    </w:lvl>
+    <w:lvl w:ilvl="3" w:tplc="0C070001" w:tentative="1">
+      <w:start w:val="1"/>
+      <w:numFmt w:val="bullet"/>
+      <w:lvlText w:val=""/>
+      <w:lvlJc w:val="left"/>
+      <w:pPr>
+        <w:ind w:left="2880" w:hanging="360"/>
+      </w:pPr>
+      <w:rPr>
+        <w:rFonts w:ascii="Symbol" w:hAnsi="Symbol" w:hint="default"/>
+      </w:rPr>
+    </w:lvl>
+    <w:lvl w:ilvl="4" w:tplc="0C070003" w:tentative="1">
+      <w:start w:val="1"/>
+      <w:numFmt w:val="bullet"/>
+      <w:lvlText w:val="o"/>
+      <w:lvlJc w:val="left"/>
+      <w:pPr>
+        <w:ind w:left="3600" w:hanging="360"/>
+      </w:pPr>
+      <w:rPr>
+        <w:rFonts w:ascii="Courier New" w:hAnsi="Courier New" w:cs="Courier New" w:hint="default"/>
+      </w:rPr>
+    </w:lvl>
+    <w:lvl w:ilvl="5" w:tplc="0C070005" w:tentative="1">
+      <w:start w:val="1"/>
+      <w:numFmt w:val="bullet"/>
+      <w:lvlText w:val=""/>
+      <w:lvlJc w:val="left"/>
+      <w:pPr>
+        <w:ind w:left="4320" w:hanging="360"/>
+      </w:pPr>
+      <w:rPr>
+        <w:rFonts w:ascii="Wingdings" w:hAnsi="Wingdings" w:hint="default"/>
+      </w:rPr>
+    </w:lvl>
+    <w:lvl w:ilvl="6" w:tplc="0C070001" w:tentative="1">
+      <w:start w:val="1"/>
+      <w:numFmt w:val="bullet"/>
+      <w:lvlText w:val=""/>
+      <w:lvlJc w:val="left"/>
+      <w:pPr>
+        <w:ind w:left="5040" w:hanging="360"/>
+      </w:pPr>
+      <w:rPr>
+        <w:rFonts w:ascii="Symbol" w:hAnsi="Symbol" w:hint="default"/>
+      </w:rPr>
+    </w:lvl>
+    <w:lvl w:ilvl="7" w:tplc="0C070003" w:tentative="1">
+      <w:start w:val="1"/>
+      <w:numFmt w:val="bullet"/>
+      <w:lvlText w:val="o"/>
+      <w:lvlJc w:val="left"/>
+      <w:pPr>
+        <w:ind w:left="5760" w:hanging="360"/>
+      </w:pPr>
+      <w:rPr>
+        <w:rFonts w:ascii="Courier New" w:hAnsi="Courier New" w:cs="Courier New" w:hint="default"/>
+      </w:rPr>
+    </w:lvl>
+    <w:lvl w:ilvl="8" w:tplc="0C070005" w:tentative="1">
+      <w:start w:val="1"/>
+      <w:numFmt w:val="bullet"/>
+      <w:lvlText w:val=""/>
+      <w:lvlJc w:val="left"/>
+      <w:pPr>
+        <w:ind w:left="6480" w:hanging="360"/>
+      </w:pPr>
+      <w:rPr>
+        <w:rFonts w:ascii="Wingdings" w:hAnsi="Wingdings" w:hint="default"/>
+      </w:rPr>
+    </w:lvl>
+  </w:abstractNum>
+  <w:abstractNum w:abstractNumId="4">
+    <w:nsid w:val="29CD4CD1"/>
+    <w:multiLevelType w:val="hybridMultilevel"/>
+    <w:tmpl w:val="3496D362"/>
+    <w:lvl w:ilvl="0" w:tplc="0C070001">
+      <w:start w:val="1"/>
+      <w:numFmt w:val="bullet"/>
+      <w:lvlText w:val=""/>
+      <w:lvlJc w:val="left"/>
+      <w:pPr>
+        <w:ind w:left="720" w:hanging="360"/>
+      </w:pPr>
+      <w:rPr>
+        <w:rFonts w:ascii="Symbol" w:hAnsi="Symbol" w:hint="default"/>
+      </w:rPr>
+    </w:lvl>
+    <w:lvl w:ilvl="1" w:tplc="0C070003" w:tentative="1">
+      <w:start w:val="1"/>
+      <w:numFmt w:val="bullet"/>
+      <w:lvlText w:val="o"/>
+      <w:lvlJc w:val="left"/>
+      <w:pPr>
+        <w:ind w:left="1440" w:hanging="360"/>
+      </w:pPr>
+      <w:rPr>
+        <w:rFonts w:ascii="Courier New" w:hAnsi="Courier New" w:cs="Courier New" w:hint="default"/>
+      </w:rPr>
+    </w:lvl>
+    <w:lvl w:ilvl="2" w:tplc="0C070005" w:tentative="1">
+      <w:start w:val="1"/>
+      <w:numFmt w:val="bullet"/>
+      <w:lvlText w:val=""/>
+      <w:lvlJc w:val="left"/>
+      <w:pPr>
+        <w:ind w:left="2160" w:hanging="360"/>
+      </w:pPr>
+      <w:rPr>
+        <w:rFonts w:ascii="Wingdings" w:hAnsi="Wingdings" w:hint="default"/>
+      </w:rPr>
+    </w:lvl>
+    <w:lvl w:ilvl="3" w:tplc="0C070001" w:tentative="1">
+      <w:start w:val="1"/>
+      <w:numFmt w:val="bullet"/>
+      <w:lvlText w:val=""/>
+      <w:lvlJc w:val="left"/>
+      <w:pPr>
+        <w:ind w:left="2880" w:hanging="360"/>
+      </w:pPr>
+      <w:rPr>
+        <w:rFonts w:ascii="Symbol" w:hAnsi="Symbol" w:hint="default"/>
+      </w:rPr>
+    </w:lvl>
+    <w:lvl w:ilvl="4" w:tplc="0C070003" w:tentative="1">
+      <w:start w:val="1"/>
+      <w:numFmt w:val="bullet"/>
+      <w:lvlText w:val="o"/>
+      <w:lvlJc w:val="left"/>
+      <w:pPr>
+        <w:ind w:left="3600" w:hanging="360"/>
+      </w:pPr>
+      <w:rPr>
+        <w:rFonts w:ascii="Courier New" w:hAnsi="Courier New" w:cs="Courier New" w:hint="default"/>
+      </w:rPr>
+    </w:lvl>
+    <w:lvl w:ilvl="5" w:tplc="0C070005" w:tentative="1">
+      <w:start w:val="1"/>
+      <w:numFmt w:val="bullet"/>
+      <w:lvlText w:val=""/>
+      <w:lvlJc w:val="left"/>
+      <w:pPr>
+        <w:ind w:left="4320" w:hanging="360"/>
+      </w:pPr>
+      <w:rPr>
+        <w:rFonts w:ascii="Wingdings" w:hAnsi="Wingdings" w:hint="default"/>
+      </w:rPr>
+    </w:lvl>
+    <w:lvl w:ilvl="6" w:tplc="0C070001" w:tentative="1">
+      <w:start w:val="1"/>
+      <w:numFmt w:val="bullet"/>
+      <w:lvlText w:val=""/>
+      <w:lvlJc w:val="left"/>
+      <w:pPr>
+        <w:ind w:left="5040" w:hanging="360"/>
+      </w:pPr>
+      <w:rPr>
+        <w:rFonts w:ascii="Symbol" w:hAnsi="Symbol" w:hint="default"/>
+      </w:rPr>
+    </w:lvl>
+    <w:lvl w:ilvl="7" w:tplc="0C070003" w:tentative="1">
+      <w:start w:val="1"/>
+      <w:numFmt w:val="bullet"/>
+      <w:lvlText w:val="o"/>
+      <w:lvlJc w:val="left"/>
+      <w:pPr>
+        <w:ind w:left="5760" w:hanging="360"/>
+      </w:pPr>
+      <w:rPr>
+        <w:rFonts w:ascii="Courier New" w:hAnsi="Courier New" w:cs="Courier New" w:hint="default"/>
+      </w:rPr>
+    </w:lvl>
+    <w:lvl w:ilvl="8" w:tplc="0C070005" w:tentative="1">
+      <w:start w:val="1"/>
+      <w:numFmt w:val="bullet"/>
+      <w:lvlText w:val=""/>
+      <w:lvlJc w:val="left"/>
+      <w:pPr>
+        <w:ind w:left="6480" w:hanging="360"/>
+      </w:pPr>
+      <w:rPr>
+        <w:rFonts w:ascii="Wingdings" w:hAnsi="Wingdings" w:hint="default"/>
+      </w:rPr>
+    </w:lvl>
+  </w:abstractNum>
+  <w:abstractNum w:abstractNumId="5">
     <w:nsid w:val="52DF0AAA"/>
     <w:multiLevelType w:val="hybridMultilevel"/>
     <w:tmpl w:val="B62090E0"/>
@@ -418,7 +1374,7 @@
       </w:pPr>
     </w:lvl>
   </w:abstractNum>
-  <w:abstractNum w:abstractNumId="2">
+  <w:abstractNum w:abstractNumId="6">
     <w:nsid w:val="5C100D2F"/>
     <w:multiLevelType w:val="hybridMultilevel"/>
     <w:tmpl w:val="F2E29162"/>
@@ -531,7 +1487,120 @@
       </w:rPr>
     </w:lvl>
   </w:abstractNum>
-  <w:abstractNum w:abstractNumId="3">
+  <w:abstractNum w:abstractNumId="7">
+    <w:nsid w:val="6115277C"/>
+    <w:multiLevelType w:val="hybridMultilevel"/>
+    <w:tmpl w:val="DBFA8ED6"/>
+    <w:lvl w:ilvl="0" w:tplc="0C070001">
+      <w:start w:val="1"/>
+      <w:numFmt w:val="bullet"/>
+      <w:lvlText w:val=""/>
+      <w:lvlJc w:val="left"/>
+      <w:pPr>
+        <w:ind w:left="720" w:hanging="360"/>
+      </w:pPr>
+      <w:rPr>
+        <w:rFonts w:ascii="Symbol" w:hAnsi="Symbol" w:hint="default"/>
+      </w:rPr>
+    </w:lvl>
+    <w:lvl w:ilvl="1" w:tplc="0C070003" w:tentative="1">
+      <w:start w:val="1"/>
+      <w:numFmt w:val="bullet"/>
+      <w:lvlText w:val="o"/>
+      <w:lvlJc w:val="left"/>
+      <w:pPr>
+        <w:ind w:left="1440" w:hanging="360"/>
+      </w:pPr>
+      <w:rPr>
+        <w:rFonts w:ascii="Courier New" w:hAnsi="Courier New" w:cs="Courier New" w:hint="default"/>
+      </w:rPr>
+    </w:lvl>
+    <w:lvl w:ilvl="2" w:tplc="0C070005" w:tentative="1">
+      <w:start w:val="1"/>
+      <w:numFmt w:val="bullet"/>
+      <w:lvlText w:val=""/>
+      <w:lvlJc w:val="left"/>
+      <w:pPr>
+        <w:ind w:left="2160" w:hanging="360"/>
+      </w:pPr>
+      <w:rPr>
+        <w:rFonts w:ascii="Wingdings" w:hAnsi="Wingdings" w:hint="default"/>
+      </w:rPr>
+    </w:lvl>
+    <w:lvl w:ilvl="3" w:tplc="0C070001" w:tentative="1">
+      <w:start w:val="1"/>
+      <w:numFmt w:val="bullet"/>
+      <w:lvlText w:val=""/>
+      <w:lvlJc w:val="left"/>
+      <w:pPr>
+        <w:ind w:left="2880" w:hanging="360"/>
+      </w:pPr>
+      <w:rPr>
+        <w:rFonts w:ascii="Symbol" w:hAnsi="Symbol" w:hint="default"/>
+      </w:rPr>
+    </w:lvl>
+    <w:lvl w:ilvl="4" w:tplc="0C070003" w:tentative="1">
+      <w:start w:val="1"/>
+      <w:numFmt w:val="bullet"/>
+      <w:lvlText w:val="o"/>
+      <w:lvlJc w:val="left"/>
+      <w:pPr>
+        <w:ind w:left="3600" w:hanging="360"/>
+      </w:pPr>
+      <w:rPr>
+        <w:rFonts w:ascii="Courier New" w:hAnsi="Courier New" w:cs="Courier New" w:hint="default"/>
+      </w:rPr>
+    </w:lvl>
+    <w:lvl w:ilvl="5" w:tplc="0C070005" w:tentative="1">
+      <w:start w:val="1"/>
+      <w:numFmt w:val="bullet"/>
+      <w:lvlText w:val=""/>
+      <w:lvlJc w:val="left"/>
+      <w:pPr>
+        <w:ind w:left="4320" w:hanging="360"/>
+      </w:pPr>
+      <w:rPr>
+        <w:rFonts w:ascii="Wingdings" w:hAnsi="Wingdings" w:hint="default"/>
+      </w:rPr>
+    </w:lvl>
+    <w:lvl w:ilvl="6" w:tplc="0C070001" w:tentative="1">
+      <w:start w:val="1"/>
+      <w:numFmt w:val="bullet"/>
+      <w:lvlText w:val=""/>
+      <w:lvlJc w:val="left"/>
+      <w:pPr>
+        <w:ind w:left="5040" w:hanging="360"/>
+      </w:pPr>
+      <w:rPr>
+        <w:rFonts w:ascii="Symbol" w:hAnsi="Symbol" w:hint="default"/>
+      </w:rPr>
+    </w:lvl>
+    <w:lvl w:ilvl="7" w:tplc="0C070003" w:tentative="1">
+      <w:start w:val="1"/>
+      <w:numFmt w:val="bullet"/>
+      <w:lvlText w:val="o"/>
+      <w:lvlJc w:val="left"/>
+      <w:pPr>
+        <w:ind w:left="5760" w:hanging="360"/>
+      </w:pPr>
+      <w:rPr>
+        <w:rFonts w:ascii="Courier New" w:hAnsi="Courier New" w:cs="Courier New" w:hint="default"/>
+      </w:rPr>
+    </w:lvl>
+    <w:lvl w:ilvl="8" w:tplc="0C070005" w:tentative="1">
+      <w:start w:val="1"/>
+      <w:numFmt w:val="bullet"/>
+      <w:lvlText w:val=""/>
+      <w:lvlJc w:val="left"/>
+      <w:pPr>
+        <w:ind w:left="6480" w:hanging="360"/>
+      </w:pPr>
+      <w:rPr>
+        <w:rFonts w:ascii="Wingdings" w:hAnsi="Wingdings" w:hint="default"/>
+      </w:rPr>
+    </w:lvl>
+  </w:abstractNum>
+  <w:abstractNum w:abstractNumId="8">
     <w:nsid w:val="707625AB"/>
     <w:multiLevelType w:val="hybridMultilevel"/>
     <w:tmpl w:val="AEDCB7E0"/>
@@ -620,17 +1689,148 @@
       </w:pPr>
     </w:lvl>
   </w:abstractNum>
+  <w:abstractNum w:abstractNumId="9">
+    <w:nsid w:val="76E91355"/>
+    <w:multiLevelType w:val="hybridMultilevel"/>
+    <w:tmpl w:val="94C4B624"/>
+    <w:lvl w:ilvl="0" w:tplc="0C070001">
+      <w:start w:val="1"/>
+      <w:numFmt w:val="bullet"/>
+      <w:lvlText w:val=""/>
+      <w:lvlJc w:val="left"/>
+      <w:pPr>
+        <w:ind w:left="720" w:hanging="360"/>
+      </w:pPr>
+      <w:rPr>
+        <w:rFonts w:ascii="Symbol" w:hAnsi="Symbol" w:hint="default"/>
+      </w:rPr>
+    </w:lvl>
+    <w:lvl w:ilvl="1" w:tplc="0C070003" w:tentative="1">
+      <w:start w:val="1"/>
+      <w:numFmt w:val="bullet"/>
+      <w:lvlText w:val="o"/>
+      <w:lvlJc w:val="left"/>
+      <w:pPr>
+        <w:ind w:left="1440" w:hanging="360"/>
+      </w:pPr>
+      <w:rPr>
+        <w:rFonts w:ascii="Courier New" w:hAnsi="Courier New" w:cs="Courier New" w:hint="default"/>
+      </w:rPr>
+    </w:lvl>
+    <w:lvl w:ilvl="2" w:tplc="0C070005" w:tentative="1">
+      <w:start w:val="1"/>
+      <w:numFmt w:val="bullet"/>
+      <w:lvlText w:val=""/>
+      <w:lvlJc w:val="left"/>
+      <w:pPr>
+        <w:ind w:left="2160" w:hanging="360"/>
+      </w:pPr>
+      <w:rPr>
+        <w:rFonts w:ascii="Wingdings" w:hAnsi="Wingdings" w:hint="default"/>
+      </w:rPr>
+    </w:lvl>
+    <w:lvl w:ilvl="3" w:tplc="0C070001" w:tentative="1">
+      <w:start w:val="1"/>
+      <w:numFmt w:val="bullet"/>
+      <w:lvlText w:val=""/>
+      <w:lvlJc w:val="left"/>
+      <w:pPr>
+        <w:ind w:left="2880" w:hanging="360"/>
+      </w:pPr>
+      <w:rPr>
+        <w:rFonts w:ascii="Symbol" w:hAnsi="Symbol" w:hint="default"/>
+      </w:rPr>
+    </w:lvl>
+    <w:lvl w:ilvl="4" w:tplc="0C070003" w:tentative="1">
+      <w:start w:val="1"/>
+      <w:numFmt w:val="bullet"/>
+      <w:lvlText w:val="o"/>
+      <w:lvlJc w:val="left"/>
+      <w:pPr>
+        <w:ind w:left="3600" w:hanging="360"/>
+      </w:pPr>
+      <w:rPr>
+        <w:rFonts w:ascii="Courier New" w:hAnsi="Courier New" w:cs="Courier New" w:hint="default"/>
+      </w:rPr>
+    </w:lvl>
+    <w:lvl w:ilvl="5" w:tplc="0C070005" w:tentative="1">
+      <w:start w:val="1"/>
+      <w:numFmt w:val="bullet"/>
+      <w:lvlText w:val=""/>
+      <w:lvlJc w:val="left"/>
+      <w:pPr>
+        <w:ind w:left="4320" w:hanging="360"/>
+      </w:pPr>
+      <w:rPr>
+        <w:rFonts w:ascii="Wingdings" w:hAnsi="Wingdings" w:hint="default"/>
+      </w:rPr>
+    </w:lvl>
+    <w:lvl w:ilvl="6" w:tplc="0C070001" w:tentative="1">
+      <w:start w:val="1"/>
+      <w:numFmt w:val="bullet"/>
+      <w:lvlText w:val=""/>
+      <w:lvlJc w:val="left"/>
+      <w:pPr>
+        <w:ind w:left="5040" w:hanging="360"/>
+      </w:pPr>
+      <w:rPr>
+        <w:rFonts w:ascii="Symbol" w:hAnsi="Symbol" w:hint="default"/>
+      </w:rPr>
+    </w:lvl>
+    <w:lvl w:ilvl="7" w:tplc="0C070003" w:tentative="1">
+      <w:start w:val="1"/>
+      <w:numFmt w:val="bullet"/>
+      <w:lvlText w:val="o"/>
+      <w:lvlJc w:val="left"/>
+      <w:pPr>
+        <w:ind w:left="5760" w:hanging="360"/>
+      </w:pPr>
+      <w:rPr>
+        <w:rFonts w:ascii="Courier New" w:hAnsi="Courier New" w:cs="Courier New" w:hint="default"/>
+      </w:rPr>
+    </w:lvl>
+    <w:lvl w:ilvl="8" w:tplc="0C070005" w:tentative="1">
+      <w:start w:val="1"/>
+      <w:numFmt w:val="bullet"/>
+      <w:lvlText w:val=""/>
+      <w:lvlJc w:val="left"/>
+      <w:pPr>
+        <w:ind w:left="6480" w:hanging="360"/>
+      </w:pPr>
+      <w:rPr>
+        <w:rFonts w:ascii="Wingdings" w:hAnsi="Wingdings" w:hint="default"/>
+      </w:rPr>
+    </w:lvl>
+  </w:abstractNum>
   <w:num w:numId="1">
+    <w:abstractNumId w:val="8"/>
+  </w:num>
+  <w:num w:numId="2">
+    <w:abstractNumId w:val="2"/>
+  </w:num>
+  <w:num w:numId="3">
+    <w:abstractNumId w:val="6"/>
+  </w:num>
+  <w:num w:numId="4">
+    <w:abstractNumId w:val="5"/>
+  </w:num>
+  <w:num w:numId="5">
     <w:abstractNumId w:val="3"/>
   </w:num>
-  <w:num w:numId="2">
+  <w:num w:numId="6">
+    <w:abstractNumId w:val="4"/>
+  </w:num>
+  <w:num w:numId="7">
+    <w:abstractNumId w:val="7"/>
+  </w:num>
+  <w:num w:numId="8">
+    <w:abstractNumId w:val="9"/>
+  </w:num>
+  <w:num w:numId="9">
+    <w:abstractNumId w:val="1"/>
+  </w:num>
+  <w:num w:numId="10">
     <w:abstractNumId w:val="0"/>
-  </w:num>
-  <w:num w:numId="3">
-    <w:abstractNumId w:val="2"/>
-  </w:num>
-  <w:num w:numId="4">
-    <w:abstractNumId w:val="1"/>
   </w:num>
 </w:numbering>
 </file>
@@ -846,6 +2046,28 @@
       <w:szCs w:val="26"/>
     </w:rPr>
   </w:style>
+  <w:style w:type="paragraph" w:styleId="berschrift3">
+    <w:name w:val="heading 3"/>
+    <w:basedOn w:val="Standard"/>
+    <w:next w:val="Standard"/>
+    <w:link w:val="berschrift3Zchn"/>
+    <w:uiPriority w:val="9"/>
+    <w:unhideWhenUsed/>
+    <w:qFormat/>
+    <w:rsid w:val="008A013A"/>
+    <w:pPr>
+      <w:keepNext/>
+      <w:keepLines/>
+      <w:spacing w:before="200" w:after="0"/>
+      <w:outlineLvl w:val="2"/>
+    </w:pPr>
+    <w:rPr>
+      <w:rFonts w:asciiTheme="majorHAnsi" w:eastAsiaTheme="majorEastAsia" w:hAnsiTheme="majorHAnsi" w:cstheme="majorBidi"/>
+      <w:b/>
+      <w:bCs/>
+      <w:color w:val="4F81BD" w:themeColor="accent1"/>
+    </w:rPr>
+  </w:style>
   <w:style w:type="character" w:default="1" w:styleId="Absatz-Standardschriftart">
     <w:name w:val="Default Paragraph Font"/>
     <w:uiPriority w:val="1"/>
@@ -952,6 +2174,35 @@
       <w:ind w:left="720"/>
       <w:contextualSpacing/>
     </w:pPr>
+  </w:style>
+  <w:style w:type="character" w:customStyle="1" w:styleId="berschrift3Zchn">
+    <w:name w:val="Überschrift 3 Zchn"/>
+    <w:basedOn w:val="Absatz-Standardschriftart"/>
+    <w:link w:val="berschrift3"/>
+    <w:uiPriority w:val="9"/>
+    <w:rsid w:val="008A013A"/>
+    <w:rPr>
+      <w:rFonts w:asciiTheme="majorHAnsi" w:eastAsiaTheme="majorEastAsia" w:hAnsiTheme="majorHAnsi" w:cstheme="majorBidi"/>
+      <w:b/>
+      <w:bCs/>
+      <w:color w:val="4F81BD" w:themeColor="accent1"/>
+    </w:rPr>
+  </w:style>
+  <w:style w:type="paragraph" w:customStyle="1" w:styleId="Default">
+    <w:name w:val="Default"/>
+    <w:rsid w:val="00D77674"/>
+    <w:pPr>
+      <w:autoSpaceDE w:val="0"/>
+      <w:autoSpaceDN w:val="0"/>
+      <w:adjustRightInd w:val="0"/>
+      <w:spacing w:after="0" w:line="240" w:lineRule="auto"/>
+    </w:pPr>
+    <w:rPr>
+      <w:rFonts w:ascii="Calibri" w:hAnsi="Calibri" w:cs="Calibri"/>
+      <w:color w:val="000000"/>
+      <w:sz w:val="24"/>
+      <w:szCs w:val="24"/>
+    </w:rPr>
   </w:style>
 </w:styles>
 </file>
@@ -1167,6 +2418,28 @@
       <w:szCs w:val="26"/>
     </w:rPr>
   </w:style>
+  <w:style w:type="paragraph" w:styleId="berschrift3">
+    <w:name w:val="heading 3"/>
+    <w:basedOn w:val="Standard"/>
+    <w:next w:val="Standard"/>
+    <w:link w:val="berschrift3Zchn"/>
+    <w:uiPriority w:val="9"/>
+    <w:unhideWhenUsed/>
+    <w:qFormat/>
+    <w:rsid w:val="008A013A"/>
+    <w:pPr>
+      <w:keepNext/>
+      <w:keepLines/>
+      <w:spacing w:before="200" w:after="0"/>
+      <w:outlineLvl w:val="2"/>
+    </w:pPr>
+    <w:rPr>
+      <w:rFonts w:asciiTheme="majorHAnsi" w:eastAsiaTheme="majorEastAsia" w:hAnsiTheme="majorHAnsi" w:cstheme="majorBidi"/>
+      <w:b/>
+      <w:bCs/>
+      <w:color w:val="4F81BD" w:themeColor="accent1"/>
+    </w:rPr>
+  </w:style>
   <w:style w:type="character" w:default="1" w:styleId="Absatz-Standardschriftart">
     <w:name w:val="Default Paragraph Font"/>
     <w:uiPriority w:val="1"/>
@@ -1273,6 +2546,35 @@
       <w:ind w:left="720"/>
       <w:contextualSpacing/>
     </w:pPr>
+  </w:style>
+  <w:style w:type="character" w:customStyle="1" w:styleId="berschrift3Zchn">
+    <w:name w:val="Überschrift 3 Zchn"/>
+    <w:basedOn w:val="Absatz-Standardschriftart"/>
+    <w:link w:val="berschrift3"/>
+    <w:uiPriority w:val="9"/>
+    <w:rsid w:val="008A013A"/>
+    <w:rPr>
+      <w:rFonts w:asciiTheme="majorHAnsi" w:eastAsiaTheme="majorEastAsia" w:hAnsiTheme="majorHAnsi" w:cstheme="majorBidi"/>
+      <w:b/>
+      <w:bCs/>
+      <w:color w:val="4F81BD" w:themeColor="accent1"/>
+    </w:rPr>
+  </w:style>
+  <w:style w:type="paragraph" w:customStyle="1" w:styleId="Default">
+    <w:name w:val="Default"/>
+    <w:rsid w:val="00D77674"/>
+    <w:pPr>
+      <w:autoSpaceDE w:val="0"/>
+      <w:autoSpaceDN w:val="0"/>
+      <w:adjustRightInd w:val="0"/>
+      <w:spacing w:after="0" w:line="240" w:lineRule="auto"/>
+    </w:pPr>
+    <w:rPr>
+      <w:rFonts w:ascii="Calibri" w:hAnsi="Calibri" w:cs="Calibri"/>
+      <w:color w:val="000000"/>
+      <w:sz w:val="24"/>
+      <w:szCs w:val="24"/>
+    </w:rPr>
   </w:style>
 </w:styles>
 </file>

</xml_diff>